<commit_message>
Actualizado Diagrama de casos de uso
</commit_message>
<xml_diff>
--- a/Documentacion.docx
+++ b/Documentacion.docx
@@ -6,30 +6,203 @@
       <w:pPr>
         <w:pStyle w:val="Ttulo1"/>
       </w:pPr>
-      <w:bookmarkStart w:id="0" w:name="_GoBack"/>
-      <w:bookmarkEnd w:id="0"/>
     </w:p>
     <w:p>
       <w:pPr>
         <w:pStyle w:val="Ttulo1"/>
       </w:pPr>
       <w:r>
-        <w:t>Documentación</w:t>
-      </w:r>
-    </w:p>
-    <w:p>
-      <w:pPr>
-        <w:pStyle w:val="Ttulo1"/>
-      </w:pPr>
-      <w:r>
-        <w:rPr>
-          <w:noProof/>
-          <w:lang w:eastAsia="es-ES"/>
-        </w:rPr>
         <mc:AlternateContent>
           <mc:Choice Requires="wps">
             <w:drawing>
-              <wp:anchor distT="0" distB="0" distL="114300" distR="114300" simplePos="0" relativeHeight="251659264" behindDoc="1" locked="0" layoutInCell="1" allowOverlap="1" wp14:anchorId="1CE48C3D" wp14:editId="06E4D01C">
+              <wp:anchor distT="0" distB="0" distL="114300" distR="114300" simplePos="0" relativeHeight="251693056" behindDoc="0" locked="0" layoutInCell="1" allowOverlap="1" wp14:anchorId="4BC26D03" wp14:editId="7CDCE686">
+                <wp:simplePos x="0" y="0"/>
+                <wp:positionH relativeFrom="margin">
+                  <wp:posOffset>4087288</wp:posOffset>
+                </wp:positionH>
+                <wp:positionV relativeFrom="paragraph">
+                  <wp:posOffset>402309</wp:posOffset>
+                </wp:positionV>
+                <wp:extent cx="1626781" cy="1137684"/>
+                <wp:effectExtent l="0" t="0" r="12065" b="24765"/>
+                <wp:wrapNone/>
+                <wp:docPr id="22" name="Elipse 22"/>
+                <wp:cNvGraphicFramePr/>
+                <a:graphic xmlns:a="http://schemas.openxmlformats.org/drawingml/2006/main">
+                  <a:graphicData uri="http://schemas.microsoft.com/office/word/2010/wordprocessingShape">
+                    <wps:wsp>
+                      <wps:cNvSpPr/>
+                      <wps:spPr>
+                        <a:xfrm>
+                          <a:off x="0" y="0"/>
+                          <a:ext cx="1626781" cy="1137684"/>
+                        </a:xfrm>
+                        <a:prstGeom prst="ellipse">
+                          <a:avLst/>
+                        </a:prstGeom>
+                      </wps:spPr>
+                      <wps:style>
+                        <a:lnRef idx="2">
+                          <a:schemeClr val="accent6"/>
+                        </a:lnRef>
+                        <a:fillRef idx="1">
+                          <a:schemeClr val="lt1"/>
+                        </a:fillRef>
+                        <a:effectRef idx="0">
+                          <a:schemeClr val="accent6"/>
+                        </a:effectRef>
+                        <a:fontRef idx="minor">
+                          <a:schemeClr val="dk1"/>
+                        </a:fontRef>
+                      </wps:style>
+                      <wps:txbx>
+                        <w:txbxContent>
+                          <w:p>
+                            <w:pPr>
+                              <w:jc w:val="center"/>
+                            </w:pPr>
+                            <w:r>
+                              <w:t xml:space="preserve">REALIZAR CÁLCULO </w:t>
+                            </w:r>
+                            <w:r>
+                              <w:t>CON PARÉNTESIS</w:t>
+                            </w:r>
+                          </w:p>
+                        </w:txbxContent>
+                      </wps:txbx>
+                      <wps:bodyPr rot="0" spcFirstLastPara="0" vertOverflow="overflow" horzOverflow="overflow" vert="horz" wrap="square" lIns="91440" tIns="45720" rIns="91440" bIns="45720" numCol="1" spcCol="0" rtlCol="0" fromWordArt="0" anchor="ctr" anchorCtr="0" forceAA="0" compatLnSpc="1">
+                        <a:prstTxWarp prst="textNoShape">
+                          <a:avLst/>
+                        </a:prstTxWarp>
+                        <a:noAutofit/>
+                      </wps:bodyPr>
+                    </wps:wsp>
+                  </a:graphicData>
+                </a:graphic>
+                <wp14:sizeRelH relativeFrom="margin">
+                  <wp14:pctWidth>0</wp14:pctWidth>
+                </wp14:sizeRelH>
+                <wp14:sizeRelV relativeFrom="margin">
+                  <wp14:pctHeight>0</wp14:pctHeight>
+                </wp14:sizeRelV>
+              </wp:anchor>
+            </w:drawing>
+          </mc:Choice>
+          <mc:Fallback>
+            <w:pict>
+              <v:oval w14:anchorId="4BC26D03" id="Elipse 22" o:spid="_x0000_s1026" style="position:absolute;margin-left:321.85pt;margin-top:31.7pt;width:128.1pt;height:89.6pt;z-index:251693056;visibility:visible;mso-wrap-style:square;mso-width-percent:0;mso-height-percent:0;mso-wrap-distance-left:9pt;mso-wrap-distance-top:0;mso-wrap-distance-right:9pt;mso-wrap-distance-bottom:0;mso-position-horizontal:absolute;mso-position-horizontal-relative:margin;mso-position-vertical:absolute;mso-position-vertical-relative:text;mso-width-percent:0;mso-height-percent:0;mso-width-relative:margin;mso-height-relative:margin;v-text-anchor:middle" o:gfxdata="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" fillcolor="white [3201]" strokecolor="#70ad47 [3209]" strokeweight="1pt">
+                <v:stroke joinstyle="miter"/>
+                <v:textbox>
+                  <w:txbxContent>
+                    <w:p>
+                      <w:pPr>
+                        <w:jc w:val="center"/>
+                      </w:pPr>
+                      <w:r>
+                        <w:t xml:space="preserve">REALIZAR CÁLCULO </w:t>
+                      </w:r>
+                      <w:r>
+                        <w:t>CON PARÉNTESIS</w:t>
+                      </w:r>
+                    </w:p>
+                  </w:txbxContent>
+                </v:textbox>
+                <w10:wrap anchorx="margin"/>
+              </v:oval>
+            </w:pict>
+          </mc:Fallback>
+        </mc:AlternateContent>
+      </w:r>
+      <w:r>
+        <w:t>Documentación</w:t>
+      </w:r>
+    </w:p>
+    <w:p>
+      <w:pPr>
+        <w:pStyle w:val="Ttulo1"/>
+      </w:pPr>
+      <w:r>
+        <mc:AlternateContent>
+          <mc:Choice Requires="wps">
+            <w:drawing>
+              <wp:anchor distT="0" distB="0" distL="114300" distR="114300" simplePos="0" relativeHeight="251694080" behindDoc="0" locked="0" layoutInCell="1" allowOverlap="1" wp14:anchorId="4184AC19" wp14:editId="19CB1A05">
+                <wp:simplePos x="0" y="0"/>
+                <wp:positionH relativeFrom="column">
+                  <wp:posOffset>950684</wp:posOffset>
+                </wp:positionH>
+                <wp:positionV relativeFrom="paragraph">
+                  <wp:posOffset>748119</wp:posOffset>
+                </wp:positionV>
+                <wp:extent cx="3061763" cy="638130"/>
+                <wp:effectExtent l="0" t="57150" r="5715" b="29210"/>
+                <wp:wrapNone/>
+                <wp:docPr id="23" name="Conector recto de flecha 23"/>
+                <wp:cNvGraphicFramePr/>
+                <a:graphic xmlns:a="http://schemas.openxmlformats.org/drawingml/2006/main">
+                  <a:graphicData uri="http://schemas.microsoft.com/office/word/2010/wordprocessingShape">
+                    <wps:wsp>
+                      <wps:cNvCnPr/>
+                      <wps:spPr>
+                        <a:xfrm flipV="1">
+                          <a:off x="0" y="0"/>
+                          <a:ext cx="3061763" cy="638130"/>
+                        </a:xfrm>
+                        <a:prstGeom prst="straightConnector1">
+                          <a:avLst/>
+                        </a:prstGeom>
+                        <a:ln>
+                          <a:tailEnd type="triangle"/>
+                        </a:ln>
+                      </wps:spPr>
+                      <wps:style>
+                        <a:lnRef idx="1">
+                          <a:schemeClr val="accent1"/>
+                        </a:lnRef>
+                        <a:fillRef idx="0">
+                          <a:schemeClr val="accent1"/>
+                        </a:fillRef>
+                        <a:effectRef idx="0">
+                          <a:schemeClr val="accent1"/>
+                        </a:effectRef>
+                        <a:fontRef idx="minor">
+                          <a:schemeClr val="tx1"/>
+                        </a:fontRef>
+                      </wps:style>
+                      <wps:bodyPr/>
+                    </wps:wsp>
+                  </a:graphicData>
+                </a:graphic>
+                <wp14:sizeRelH relativeFrom="margin">
+                  <wp14:pctWidth>0</wp14:pctWidth>
+                </wp14:sizeRelH>
+                <wp14:sizeRelV relativeFrom="margin">
+                  <wp14:pctHeight>0</wp14:pctHeight>
+                </wp14:sizeRelV>
+              </wp:anchor>
+            </w:drawing>
+          </mc:Choice>
+          <mc:Fallback>
+            <w:pict>
+              <v:shapetype w14:anchorId="377D7DB9" id="_x0000_t32" coordsize="21600,21600" o:spt="32" o:oned="t" path="m,l21600,21600e" filled="f">
+                <v:path arrowok="t" fillok="f" o:connecttype="none"/>
+                <o:lock v:ext="edit" shapetype="t"/>
+              </v:shapetype>
+              <v:shape id="Conector recto de flecha 23" o:spid="_x0000_s1026" type="#_x0000_t32" style="position:absolute;margin-left:74.85pt;margin-top:58.9pt;width:241.1pt;height:50.25pt;flip:y;z-index:251694080;visibility:visible;mso-wrap-style:square;mso-width-percent:0;mso-height-percent:0;mso-wrap-distance-left:9pt;mso-wrap-distance-top:0;mso-wrap-distance-right:9pt;mso-wrap-distance-bottom:0;mso-position-horizontal:absolute;mso-position-horizontal-relative:text;mso-position-vertical:absolute;mso-position-vertical-relative:text;mso-width-percent:0;mso-height-percent:0;mso-width-relative:margin;mso-height-relative:margin" o:gfxdata="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" strokecolor="#5b9bd5 [3204]" strokeweight=".5pt">
+                <v:stroke endarrow="block" joinstyle="miter"/>
+              </v:shape>
+            </w:pict>
+          </mc:Fallback>
+        </mc:AlternateContent>
+      </w:r>
+      <w:r>
+        <w:rPr>
+          <w:noProof/>
+          <w:lang w:eastAsia="es-ES"/>
+        </w:rPr>
+        <mc:AlternateContent>
+          <mc:Choice Requires="wps">
+            <w:drawing>
+              <wp:anchor distT="0" distB="0" distL="114300" distR="114300" simplePos="0" relativeHeight="251659264" behindDoc="1" locked="0" layoutInCell="1" allowOverlap="1" wp14:anchorId="1FB1EA9D" wp14:editId="078256BD">
                 <wp:simplePos x="0" y="0"/>
                 <wp:positionH relativeFrom="column">
                   <wp:posOffset>2513330</wp:posOffset>
@@ -101,7 +274,7 @@
           </mc:Choice>
           <mc:Fallback>
             <w:pict>
-              <v:oval w14:anchorId="1FC32DD5" id="Elipse 5" o:spid="_x0000_s1026" style="position:absolute;margin-left:197.9pt;margin-top:11.15pt;width:88.7pt;height:54.4pt;z-index:-251657216;visibility:visible;mso-wrap-style:square;mso-width-percent:0;mso-height-percent:0;mso-wrap-distance-left:9pt;mso-wrap-distance-top:0;mso-wrap-distance-right:9pt;mso-wrap-distance-bottom:0;mso-position-horizontal:absolute;mso-position-horizontal-relative:text;mso-position-vertical:absolute;mso-position-vertical-relative:text;mso-width-percent:0;mso-height-percent:0;mso-width-relative:margin;mso-height-relative:margin;v-text-anchor:middle" o:gfxdata="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" fillcolor="white [3201]" strokecolor="#70ad47 [3209]" strokeweight="1pt">
+              <v:oval w14:anchorId="1FB1EA9D" id="Elipse 5" o:spid="_x0000_s1027" style="position:absolute;margin-left:197.9pt;margin-top:11.15pt;width:88.7pt;height:54.4pt;z-index:-251657216;visibility:visible;mso-wrap-style:square;mso-width-percent:0;mso-height-percent:0;mso-wrap-distance-left:9pt;mso-wrap-distance-top:0;mso-wrap-distance-right:9pt;mso-wrap-distance-bottom:0;mso-position-horizontal:absolute;mso-position-horizontal-relative:text;mso-position-vertical:absolute;mso-position-vertical-relative:text;mso-width-percent:0;mso-height-percent:0;mso-width-relative:margin;mso-height-relative:margin;v-text-anchor:middle" o:gfxdata="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" fillcolor="white [3201]" strokecolor="#70ad47 [3209]" strokeweight="1pt">
                 <v:stroke joinstyle="miter"/>
                 <v:textbox>
                   <w:txbxContent>
@@ -133,7 +306,7 @@
         <mc:AlternateContent>
           <mc:Choice Requires="wps">
             <w:drawing>
-              <wp:anchor distT="0" distB="0" distL="114300" distR="114300" simplePos="0" relativeHeight="251666432" behindDoc="0" locked="0" layoutInCell="1" allowOverlap="1" wp14:anchorId="7BF4D684" wp14:editId="7AD68866">
+              <wp:anchor distT="0" distB="0" distL="114300" distR="114300" simplePos="0" relativeHeight="251666432" behindDoc="0" locked="0" layoutInCell="1" allowOverlap="1" wp14:anchorId="7B588F09" wp14:editId="0F744DAD">
                 <wp:simplePos x="0" y="0"/>
                 <wp:positionH relativeFrom="column">
                   <wp:posOffset>1708150</wp:posOffset>
@@ -238,7 +411,7 @@
         <mc:AlternateContent>
           <mc:Choice Requires="wps">
             <w:drawing>
-              <wp:anchor distT="0" distB="0" distL="114300" distR="114300" simplePos="0" relativeHeight="251677696" behindDoc="0" locked="0" layoutInCell="1" allowOverlap="1" wp14:anchorId="133BBA67" wp14:editId="756AB2F1">
+              <wp:anchor distT="0" distB="0" distL="114300" distR="114300" simplePos="0" relativeHeight="251677696" behindDoc="0" locked="0" layoutInCell="1" allowOverlap="1" wp14:anchorId="61896D8C" wp14:editId="703C7BEF">
                 <wp:simplePos x="0" y="0"/>
                 <wp:positionH relativeFrom="column">
                   <wp:posOffset>950684</wp:posOffset>
@@ -315,107 +488,7 @@
         <mc:AlternateContent>
           <mc:Choice Requires="wps">
             <w:drawing>
-              <wp:anchor distT="0" distB="0" distL="114300" distR="114300" simplePos="0" relativeHeight="251676672" behindDoc="0" locked="0" layoutInCell="1" allowOverlap="1" wp14:anchorId="195FCA3A" wp14:editId="0ADDE485">
-                <wp:simplePos x="0" y="0"/>
-                <wp:positionH relativeFrom="margin">
-                  <wp:posOffset>3949065</wp:posOffset>
-                </wp:positionH>
-                <wp:positionV relativeFrom="paragraph">
-                  <wp:posOffset>1027356</wp:posOffset>
-                </wp:positionV>
-                <wp:extent cx="1435159" cy="956930"/>
-                <wp:effectExtent l="0" t="0" r="12700" b="15240"/>
-                <wp:wrapNone/>
-                <wp:docPr id="14" name="Elipse 14"/>
-                <wp:cNvGraphicFramePr/>
-                <a:graphic xmlns:a="http://schemas.openxmlformats.org/drawingml/2006/main">
-                  <a:graphicData uri="http://schemas.microsoft.com/office/word/2010/wordprocessingShape">
-                    <wps:wsp>
-                      <wps:cNvSpPr/>
-                      <wps:spPr>
-                        <a:xfrm>
-                          <a:off x="0" y="0"/>
-                          <a:ext cx="1435159" cy="956930"/>
-                        </a:xfrm>
-                        <a:prstGeom prst="ellipse">
-                          <a:avLst/>
-                        </a:prstGeom>
-                      </wps:spPr>
-                      <wps:style>
-                        <a:lnRef idx="2">
-                          <a:schemeClr val="accent6"/>
-                        </a:lnRef>
-                        <a:fillRef idx="1">
-                          <a:schemeClr val="lt1"/>
-                        </a:fillRef>
-                        <a:effectRef idx="0">
-                          <a:schemeClr val="accent6"/>
-                        </a:effectRef>
-                        <a:fontRef idx="minor">
-                          <a:schemeClr val="dk1"/>
-                        </a:fontRef>
-                      </wps:style>
-                      <wps:txbx>
-                        <w:txbxContent>
-                          <w:p>
-                            <w:pPr>
-                              <w:jc w:val="center"/>
-                            </w:pPr>
-                            <w:r>
-                              <w:t>REALIZAR CÁLCULO DE CADENA</w:t>
-                            </w:r>
-                          </w:p>
-                        </w:txbxContent>
-                      </wps:txbx>
-                      <wps:bodyPr rot="0" spcFirstLastPara="0" vertOverflow="overflow" horzOverflow="overflow" vert="horz" wrap="square" lIns="91440" tIns="45720" rIns="91440" bIns="45720" numCol="1" spcCol="0" rtlCol="0" fromWordArt="0" anchor="ctr" anchorCtr="0" forceAA="0" compatLnSpc="1">
-                        <a:prstTxWarp prst="textNoShape">
-                          <a:avLst/>
-                        </a:prstTxWarp>
-                        <a:noAutofit/>
-                      </wps:bodyPr>
-                    </wps:wsp>
-                  </a:graphicData>
-                </a:graphic>
-                <wp14:sizeRelH relativeFrom="margin">
-                  <wp14:pctWidth>0</wp14:pctWidth>
-                </wp14:sizeRelH>
-                <wp14:sizeRelV relativeFrom="margin">
-                  <wp14:pctHeight>0</wp14:pctHeight>
-                </wp14:sizeRelV>
-              </wp:anchor>
-            </w:drawing>
-          </mc:Choice>
-          <mc:Fallback>
-            <w:pict>
-              <v:oval w14:anchorId="68AD6564" id="Elipse 14" o:spid="_x0000_s1028" style="position:absolute;margin-left:310.95pt;margin-top:80.9pt;width:113pt;height:75.35pt;z-index:251676672;visibility:visible;mso-wrap-style:square;mso-width-percent:0;mso-height-percent:0;mso-wrap-distance-left:9pt;mso-wrap-distance-top:0;mso-wrap-distance-right:9pt;mso-wrap-distance-bottom:0;mso-position-horizontal:absolute;mso-position-horizontal-relative:margin;mso-position-vertical:absolute;mso-position-vertical-relative:text;mso-width-percent:0;mso-height-percent:0;mso-width-relative:margin;mso-height-relative:margin;v-text-anchor:middle" o:gfxdata="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" fillcolor="white [3201]" strokecolor="#70ad47 [3209]" strokeweight="1pt">
-                <v:stroke joinstyle="miter"/>
-                <v:textbox>
-                  <w:txbxContent>
-                    <w:p>
-                      <w:pPr>
-                        <w:jc w:val="center"/>
-                      </w:pPr>
-                      <w:r>
-                        <w:t>REALIZAR CÁLCULO DE CADENA</w:t>
-                      </w:r>
-                    </w:p>
-                  </w:txbxContent>
-                </v:textbox>
-                <w10:wrap anchorx="margin"/>
-              </v:oval>
-            </w:pict>
-          </mc:Fallback>
-        </mc:AlternateContent>
-      </w:r>
-      <w:r>
-        <w:rPr>
-          <w:noProof/>
-          <w:lang w:eastAsia="es-ES"/>
-        </w:rPr>
-        <mc:AlternateContent>
-          <mc:Choice Requires="wps">
-            <w:drawing>
-              <wp:anchor distT="0" distB="0" distL="114300" distR="114300" simplePos="0" relativeHeight="251674624" behindDoc="0" locked="0" layoutInCell="1" allowOverlap="1" wp14:anchorId="7D9486CC" wp14:editId="46044110">
+              <wp:anchor distT="0" distB="0" distL="114300" distR="114300" simplePos="0" relativeHeight="251674624" behindDoc="0" locked="0" layoutInCell="1" allowOverlap="1" wp14:anchorId="5B6B6520" wp14:editId="42136CA5">
                 <wp:simplePos x="0" y="0"/>
                 <wp:positionH relativeFrom="column">
                   <wp:posOffset>184711</wp:posOffset>
@@ -476,7 +549,7 @@
           </mc:Choice>
           <mc:Fallback>
             <w:pict>
-              <v:shapetype w14:anchorId="2940F966" id="_x0000_t202" coordsize="21600,21600" o:spt="202" path="m,l,21600r21600,l21600,xe">
+              <v:shapetype w14:anchorId="5B6B6520" id="_x0000_t202" coordsize="21600,21600" o:spt="202" path="m,l,21600r21600,l21600,xe">
                 <v:stroke joinstyle="miter"/>
                 <v:path gradientshapeok="t" o:connecttype="rect"/>
               </v:shapetype>
@@ -501,7 +574,7 @@
           <w:lang w:eastAsia="es-ES"/>
         </w:rPr>
         <w:drawing>
-          <wp:anchor distT="0" distB="0" distL="114300" distR="114300" simplePos="0" relativeHeight="251660288" behindDoc="1" locked="0" layoutInCell="1" allowOverlap="1" wp14:anchorId="2C40CD84" wp14:editId="4D191E77">
+          <wp:anchor distT="0" distB="0" distL="114300" distR="114300" simplePos="0" relativeHeight="251660288" behindDoc="1" locked="0" layoutInCell="1" allowOverlap="1" wp14:anchorId="7E3BBE9E" wp14:editId="550CBAF1">
             <wp:simplePos x="0" y="0"/>
             <wp:positionH relativeFrom="margin">
               <wp:align>left</wp:align>
@@ -573,7 +646,7 @@
         <mc:AlternateContent>
           <mc:Choice Requires="wps">
             <w:drawing>
-              <wp:anchor distT="0" distB="0" distL="114300" distR="114300" simplePos="0" relativeHeight="251673600" behindDoc="0" locked="0" layoutInCell="1" allowOverlap="1" wp14:anchorId="57B28914" wp14:editId="7741B9E6">
+              <wp:anchor distT="0" distB="0" distL="114300" distR="114300" simplePos="0" relativeHeight="251673600" behindDoc="0" locked="0" layoutInCell="1" allowOverlap="1" wp14:anchorId="646CA004" wp14:editId="3643ABF2">
                 <wp:simplePos x="0" y="0"/>
                 <wp:positionH relativeFrom="column">
                   <wp:posOffset>950684</wp:posOffset>
@@ -646,7 +719,7 @@
         <mc:AlternateContent>
           <mc:Choice Requires="wps">
             <w:drawing>
-              <wp:anchor distT="0" distB="0" distL="114300" distR="114300" simplePos="0" relativeHeight="251671552" behindDoc="0" locked="0" layoutInCell="1" allowOverlap="1" wp14:anchorId="2F85B380" wp14:editId="37441496">
+              <wp:anchor distT="0" distB="0" distL="114300" distR="114300" simplePos="0" relativeHeight="251671552" behindDoc="0" locked="0" layoutInCell="1" allowOverlap="1" wp14:anchorId="5D282B5E" wp14:editId="6914A7C9">
                 <wp:simplePos x="0" y="0"/>
                 <wp:positionH relativeFrom="column">
                   <wp:posOffset>950684</wp:posOffset>
@@ -719,7 +792,7 @@
         <mc:AlternateContent>
           <mc:Choice Requires="wps">
             <w:drawing>
-              <wp:anchor distT="0" distB="0" distL="114300" distR="114300" simplePos="0" relativeHeight="251669504" behindDoc="0" locked="0" layoutInCell="1" allowOverlap="1" wp14:anchorId="49D68539" wp14:editId="45C1C787">
+              <wp:anchor distT="0" distB="0" distL="114300" distR="114300" simplePos="0" relativeHeight="251669504" behindDoc="0" locked="0" layoutInCell="1" allowOverlap="1" wp14:anchorId="5875C6C6" wp14:editId="39578454">
                 <wp:simplePos x="0" y="0"/>
                 <wp:positionH relativeFrom="column">
                   <wp:posOffset>929418</wp:posOffset>
@@ -792,7 +865,7 @@
         <mc:AlternateContent>
           <mc:Choice Requires="wps">
             <w:drawing>
-              <wp:anchor distT="0" distB="0" distL="114300" distR="114300" simplePos="0" relativeHeight="251667456" behindDoc="0" locked="0" layoutInCell="1" allowOverlap="1" wp14:anchorId="36106E7E" wp14:editId="2F6BB98E">
+              <wp:anchor distT="0" distB="0" distL="114300" distR="114300" simplePos="0" relativeHeight="251667456" behindDoc="0" locked="0" layoutInCell="1" allowOverlap="1" wp14:anchorId="6D7C61A8" wp14:editId="57BB4D63">
                 <wp:simplePos x="0" y="0"/>
                 <wp:positionH relativeFrom="column">
                   <wp:posOffset>908152</wp:posOffset>
@@ -859,7 +932,7 @@
         <mc:AlternateContent>
           <mc:Choice Requires="wps">
             <w:drawing>
-              <wp:anchor distT="0" distB="0" distL="114300" distR="114300" simplePos="0" relativeHeight="251664384" behindDoc="0" locked="0" layoutInCell="1" allowOverlap="1" wp14:anchorId="52BA57FF" wp14:editId="51CEC28E">
+              <wp:anchor distT="0" distB="0" distL="114300" distR="114300" simplePos="0" relativeHeight="251664384" behindDoc="0" locked="0" layoutInCell="1" allowOverlap="1" wp14:anchorId="4794A369" wp14:editId="2C4DC1D2">
                 <wp:simplePos x="0" y="0"/>
                 <wp:positionH relativeFrom="column">
                   <wp:posOffset>2566831</wp:posOffset>
@@ -961,7 +1034,7 @@
         <mc:AlternateContent>
           <mc:Choice Requires="wps">
             <w:drawing>
-              <wp:anchor distT="0" distB="0" distL="114300" distR="114300" simplePos="0" relativeHeight="251662336" behindDoc="0" locked="0" layoutInCell="1" allowOverlap="1" wp14:anchorId="040A912A" wp14:editId="246FA7FD">
+              <wp:anchor distT="0" distB="0" distL="114300" distR="114300" simplePos="0" relativeHeight="251662336" behindDoc="0" locked="0" layoutInCell="1" allowOverlap="1" wp14:anchorId="3E11647D" wp14:editId="3C48E906">
                 <wp:simplePos x="0" y="0"/>
                 <wp:positionH relativeFrom="column">
                   <wp:posOffset>2537977</wp:posOffset>
@@ -1055,7 +1128,114 @@
     </w:p>
     <w:p/>
     <w:p/>
-    <w:p/>
+    <w:p>
+      <w:r>
+        <w:rPr>
+          <w:noProof/>
+          <w:lang w:eastAsia="es-ES"/>
+        </w:rPr>
+        <mc:AlternateContent>
+          <mc:Choice Requires="wps">
+            <w:drawing>
+              <wp:anchor distT="0" distB="0" distL="114300" distR="114300" simplePos="0" relativeHeight="251676672" behindDoc="0" locked="0" layoutInCell="1" allowOverlap="1" wp14:anchorId="54206E4F" wp14:editId="7B34B273">
+                <wp:simplePos x="0" y="0"/>
+                <wp:positionH relativeFrom="margin">
+                  <wp:posOffset>3949064</wp:posOffset>
+                </wp:positionH>
+                <wp:positionV relativeFrom="paragraph">
+                  <wp:posOffset>172882</wp:posOffset>
+                </wp:positionV>
+                <wp:extent cx="1626781" cy="1137684"/>
+                <wp:effectExtent l="0" t="0" r="12065" b="24765"/>
+                <wp:wrapNone/>
+                <wp:docPr id="14" name="Elipse 14"/>
+                <wp:cNvGraphicFramePr/>
+                <a:graphic xmlns:a="http://schemas.openxmlformats.org/drawingml/2006/main">
+                  <a:graphicData uri="http://schemas.microsoft.com/office/word/2010/wordprocessingShape">
+                    <wps:wsp>
+                      <wps:cNvSpPr/>
+                      <wps:spPr>
+                        <a:xfrm>
+                          <a:off x="0" y="0"/>
+                          <a:ext cx="1626781" cy="1137684"/>
+                        </a:xfrm>
+                        <a:prstGeom prst="ellipse">
+                          <a:avLst/>
+                        </a:prstGeom>
+                      </wps:spPr>
+                      <wps:style>
+                        <a:lnRef idx="2">
+                          <a:schemeClr val="accent6"/>
+                        </a:lnRef>
+                        <a:fillRef idx="1">
+                          <a:schemeClr val="lt1"/>
+                        </a:fillRef>
+                        <a:effectRef idx="0">
+                          <a:schemeClr val="accent6"/>
+                        </a:effectRef>
+                        <a:fontRef idx="minor">
+                          <a:schemeClr val="dk1"/>
+                        </a:fontRef>
+                      </wps:style>
+                      <wps:txbx>
+                        <w:txbxContent>
+                          <w:p>
+                            <w:pPr>
+                              <w:jc w:val="center"/>
+                            </w:pPr>
+                            <w:r>
+                              <w:t>REALIZAR CÁLCULO DE CADENA</w:t>
+                            </w:r>
+                            <w:r>
+                              <w:t xml:space="preserve"> DE OPERACIONES</w:t>
+                            </w:r>
+                          </w:p>
+                        </w:txbxContent>
+                      </wps:txbx>
+                      <wps:bodyPr rot="0" spcFirstLastPara="0" vertOverflow="overflow" horzOverflow="overflow" vert="horz" wrap="square" lIns="91440" tIns="45720" rIns="91440" bIns="45720" numCol="1" spcCol="0" rtlCol="0" fromWordArt="0" anchor="ctr" anchorCtr="0" forceAA="0" compatLnSpc="1">
+                        <a:prstTxWarp prst="textNoShape">
+                          <a:avLst/>
+                        </a:prstTxWarp>
+                        <a:noAutofit/>
+                      </wps:bodyPr>
+                    </wps:wsp>
+                  </a:graphicData>
+                </a:graphic>
+                <wp14:sizeRelH relativeFrom="margin">
+                  <wp14:pctWidth>0</wp14:pctWidth>
+                </wp14:sizeRelH>
+                <wp14:sizeRelV relativeFrom="margin">
+                  <wp14:pctHeight>0</wp14:pctHeight>
+                </wp14:sizeRelV>
+              </wp:anchor>
+            </w:drawing>
+          </mc:Choice>
+          <mc:Fallback>
+            <w:pict>
+              <v:oval w14:anchorId="54206E4F" id="Elipse 14" o:spid="_x0000_s1032" style="position:absolute;margin-left:310.95pt;margin-top:13.6pt;width:128.1pt;height:89.6pt;z-index:251676672;visibility:visible;mso-wrap-style:square;mso-width-percent:0;mso-height-percent:0;mso-wrap-distance-left:9pt;mso-wrap-distance-top:0;mso-wrap-distance-right:9pt;mso-wrap-distance-bottom:0;mso-position-horizontal:absolute;mso-position-horizontal-relative:margin;mso-position-vertical:absolute;mso-position-vertical-relative:text;mso-width-percent:0;mso-height-percent:0;mso-width-relative:margin;mso-height-relative:margin;v-text-anchor:middle" o:gfxdata="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" fillcolor="white [3201]" strokecolor="#70ad47 [3209]" strokeweight="1pt">
+                <v:stroke joinstyle="miter"/>
+                <v:textbox>
+                  <w:txbxContent>
+                    <w:p>
+                      <w:pPr>
+                        <w:jc w:val="center"/>
+                      </w:pPr>
+                      <w:r>
+                        <w:t>REALIZAR CÁLCULO DE CADENA</w:t>
+                      </w:r>
+                      <w:r>
+                        <w:t xml:space="preserve"> DE OPERACIONES</w:t>
+                      </w:r>
+                    </w:p>
+                  </w:txbxContent>
+                </v:textbox>
+                <w10:wrap anchorx="margin"/>
+              </v:oval>
+            </w:pict>
+          </mc:Fallback>
+        </mc:AlternateContent>
+      </w:r>
+    </w:p>
     <w:p/>
     <w:p/>
     <w:p/>
@@ -1932,6 +2112,8 @@
                             <w:r>
                               <w:t>Branch2016</w:t>
                             </w:r>
+                            <w:bookmarkStart w:id="0" w:name="_GoBack"/>
+                            <w:bookmarkEnd w:id="0"/>
                           </w:p>
                         </w:txbxContent>
                       </wps:txbx>
@@ -2977,7 +3159,7 @@
 </file>
 
 <file path=customXml/itemProps1.xml><?xml version="1.0" encoding="utf-8"?>
-<ds:datastoreItem xmlns:ds="http://schemas.openxmlformats.org/officeDocument/2006/customXml" ds:itemID="{09A45E68-4578-4387-9D89-B80594F29F85}">
+<ds:datastoreItem xmlns:ds="http://schemas.openxmlformats.org/officeDocument/2006/customXml" ds:itemID="{34A452B1-64F0-4B6B-A6BA-632E75D68634}">
   <ds:schemaRefs>
     <ds:schemaRef ds:uri="http://schemas.openxmlformats.org/officeDocument/2006/bibliography"/>
   </ds:schemaRefs>

</xml_diff>